<commit_message>
finish 19th pcl api: MomentInvariantsEstimation
</commit_message>
<xml_diff>
--- a/PCL API/19_MomentInvariantsEstimation/1_半成品/computeFeature/computeFeature.docx
+++ b/PCL API/19_MomentInvariantsEstimation/1_半成品/computeFeature/computeFeature.docx
@@ -18,9 +18,15 @@
     <w:p>
       <w:pPr>
         <w:rPr>
-          <w:rFonts w:ascii="Times New Roman" w:hAnsi="Times New Roman" w:cs="Times New Roman"/>
+          <w:rFonts w:ascii="Times New Roman" w:hAnsi="Times New Roman" w:cs="Times New Roman" w:hint="eastAsia"/>
         </w:rPr>
       </w:pPr>
+      <w:r>
+        <w:rPr>
+          <w:rFonts w:ascii="Times New Roman" w:hAnsi="Times New Roman" w:cs="Times New Roman" w:hint="eastAsia"/>
+        </w:rPr>
+        <w:t>计算给定点云中所有点的不变矩。</w:t>
+      </w:r>
     </w:p>
     <w:p>
       <w:pPr>
@@ -133,6 +139,22 @@
                 <w:szCs w:val="19"/>
               </w:rPr>
             </w:pPr>
+            <w:r>
+              <w:rPr>
+                <w:rFonts w:ascii="Times New Roman" w:hAnsi="Times New Roman" w:cs="Times New Roman" w:hint="eastAsia"/>
+                <w:sz w:val="19"/>
+                <w:szCs w:val="19"/>
+              </w:rPr>
+              <w:t>O</w:t>
+            </w:r>
+            <w:r>
+              <w:rPr>
+                <w:rFonts w:ascii="Times New Roman" w:hAnsi="Times New Roman" w:cs="Times New Roman"/>
+                <w:sz w:val="19"/>
+                <w:szCs w:val="19"/>
+              </w:rPr>
+              <w:t>utput</w:t>
+            </w:r>
           </w:p>
         </w:tc>
         <w:tc>
@@ -148,6 +170,22 @@
                 <w:szCs w:val="19"/>
               </w:rPr>
             </w:pPr>
+            <w:r>
+              <w:rPr>
+                <w:rFonts w:ascii="Times New Roman" w:hAnsi="Times New Roman" w:cs="Times New Roman" w:hint="eastAsia"/>
+                <w:sz w:val="19"/>
+                <w:szCs w:val="19"/>
+              </w:rPr>
+              <w:t>o</w:t>
+            </w:r>
+            <w:r>
+              <w:rPr>
+                <w:rFonts w:ascii="Times New Roman" w:hAnsi="Times New Roman" w:cs="Times New Roman"/>
+                <w:sz w:val="19"/>
+                <w:szCs w:val="19"/>
+              </w:rPr>
+              <w:t>utput</w:t>
+            </w:r>
           </w:p>
         </w:tc>
         <w:tc>
@@ -163,6 +201,24 @@
                 <w:szCs w:val="19"/>
               </w:rPr>
             </w:pPr>
+            <w:proofErr w:type="spellStart"/>
+            <w:r>
+              <w:rPr>
+                <w:rFonts w:ascii="Times New Roman" w:hAnsi="Times New Roman" w:cs="Times New Roman" w:hint="eastAsia"/>
+                <w:sz w:val="19"/>
+                <w:szCs w:val="19"/>
+              </w:rPr>
+              <w:t>P</w:t>
+            </w:r>
+            <w:r>
+              <w:rPr>
+                <w:rFonts w:ascii="Times New Roman" w:hAnsi="Times New Roman" w:cs="Times New Roman"/>
+                <w:sz w:val="19"/>
+                <w:szCs w:val="19"/>
+              </w:rPr>
+              <w:t>ointCloudOut</w:t>
+            </w:r>
+            <w:proofErr w:type="spellEnd"/>
           </w:p>
         </w:tc>
         <w:tc>
@@ -309,7 +365,7 @@
     <w:p>
       <w:pPr>
         <w:rPr>
-          <w:rFonts w:ascii="Times New Roman" w:hAnsi="Times New Roman" w:cs="Times New Roman" w:hint="eastAsia"/>
+          <w:rFonts w:ascii="Times New Roman" w:hAnsi="Times New Roman" w:cs="Times New Roman"/>
         </w:rPr>
       </w:pPr>
     </w:p>
@@ -399,6 +455,22 @@
                 <w:szCs w:val="21"/>
               </w:rPr>
             </w:pPr>
+            <w:r>
+              <w:rPr>
+                <w:rFonts w:ascii="Times New Roman" w:hAnsi="Times New Roman" w:cs="Times New Roman" w:hint="eastAsia"/>
+                <w:sz w:val="19"/>
+                <w:szCs w:val="19"/>
+              </w:rPr>
+              <w:t>o</w:t>
+            </w:r>
+            <w:r>
+              <w:rPr>
+                <w:rFonts w:ascii="Times New Roman" w:hAnsi="Times New Roman" w:cs="Times New Roman"/>
+                <w:sz w:val="19"/>
+                <w:szCs w:val="19"/>
+              </w:rPr>
+              <w:t>utput</w:t>
+            </w:r>
           </w:p>
         </w:tc>
         <w:tc>
@@ -413,6 +485,24 @@
                 <w:szCs w:val="21"/>
               </w:rPr>
             </w:pPr>
+            <w:proofErr w:type="spellStart"/>
+            <w:r>
+              <w:rPr>
+                <w:rFonts w:ascii="Times New Roman" w:hAnsi="Times New Roman" w:cs="Times New Roman" w:hint="eastAsia"/>
+                <w:sz w:val="19"/>
+                <w:szCs w:val="19"/>
+              </w:rPr>
+              <w:t>P</w:t>
+            </w:r>
+            <w:r>
+              <w:rPr>
+                <w:rFonts w:ascii="Times New Roman" w:hAnsi="Times New Roman" w:cs="Times New Roman"/>
+                <w:sz w:val="19"/>
+                <w:szCs w:val="19"/>
+              </w:rPr>
+              <w:t>ointCloudOut</w:t>
+            </w:r>
+            <w:proofErr w:type="spellEnd"/>
           </w:p>
         </w:tc>
         <w:tc>
@@ -427,6 +517,13 @@
                 <w:szCs w:val="21"/>
               </w:rPr>
             </w:pPr>
+            <w:r>
+              <w:rPr>
+                <w:rFonts w:ascii="Times New Roman" w:hAnsi="Times New Roman" w:cs="Times New Roman" w:hint="eastAsia"/>
+                <w:szCs w:val="21"/>
+              </w:rPr>
+              <w:t>作为输出的包含不变矩的点云</w:t>
+            </w:r>
           </w:p>
         </w:tc>
       </w:tr>
@@ -578,6 +675,35 @@
                 <w:rFonts w:ascii="Times New Roman" w:hAnsi="Times New Roman" w:cs="Times New Roman"/>
               </w:rPr>
             </w:pPr>
+            <w:r>
+              <w:rPr>
+                <w:rFonts w:ascii="Times New Roman" w:hAnsi="Times New Roman" w:cs="Times New Roman" w:hint="eastAsia"/>
+              </w:rPr>
+              <w:t>同</w:t>
+            </w:r>
+            <w:proofErr w:type="spellStart"/>
+            <w:r>
+              <w:rPr>
+                <w:rFonts w:ascii="Times New Roman" w:hAnsi="Times New Roman" w:cs="Times New Roman" w:hint="eastAsia"/>
+                <w:szCs w:val="21"/>
+              </w:rPr>
+              <w:t>c</w:t>
+            </w:r>
+            <w:r>
+              <w:rPr>
+                <w:rFonts w:ascii="Times New Roman" w:hAnsi="Times New Roman" w:cs="Times New Roman"/>
+                <w:szCs w:val="21"/>
+              </w:rPr>
+              <w:t>omputePointMomentInvariants</w:t>
+            </w:r>
+            <w:proofErr w:type="spellEnd"/>
+            <w:r>
+              <w:rPr>
+                <w:rFonts w:ascii="Times New Roman" w:hAnsi="Times New Roman" w:cs="Times New Roman" w:hint="eastAsia"/>
+                <w:szCs w:val="21"/>
+              </w:rPr>
+              <w:t>接口</w:t>
+            </w:r>
           </w:p>
         </w:tc>
       </w:tr>
@@ -625,6 +751,35 @@
                 <w:rFonts w:ascii="Times New Roman" w:hAnsi="Times New Roman" w:cs="Times New Roman"/>
               </w:rPr>
             </w:pPr>
+            <w:r>
+              <w:rPr>
+                <w:rFonts w:ascii="Times New Roman" w:hAnsi="Times New Roman" w:cs="Times New Roman" w:hint="eastAsia"/>
+              </w:rPr>
+              <w:t>同</w:t>
+            </w:r>
+            <w:proofErr w:type="spellStart"/>
+            <w:r>
+              <w:rPr>
+                <w:rFonts w:ascii="Times New Roman" w:hAnsi="Times New Roman" w:cs="Times New Roman" w:hint="eastAsia"/>
+                <w:szCs w:val="21"/>
+              </w:rPr>
+              <w:t>c</w:t>
+            </w:r>
+            <w:r>
+              <w:rPr>
+                <w:rFonts w:ascii="Times New Roman" w:hAnsi="Times New Roman" w:cs="Times New Roman"/>
+                <w:szCs w:val="21"/>
+              </w:rPr>
+              <w:t>omputePointMomentInvariants</w:t>
+            </w:r>
+            <w:proofErr w:type="spellEnd"/>
+            <w:r>
+              <w:rPr>
+                <w:rFonts w:ascii="Times New Roman" w:hAnsi="Times New Roman" w:cs="Times New Roman" w:hint="eastAsia"/>
+                <w:szCs w:val="21"/>
+              </w:rPr>
+              <w:t>接口</w:t>
+            </w:r>
           </w:p>
         </w:tc>
       </w:tr>
@@ -632,7 +787,7 @@
     <w:p>
       <w:pPr>
         <w:rPr>
-          <w:rFonts w:ascii="Times New Roman" w:hAnsi="Times New Roman" w:cs="Times New Roman" w:hint="eastAsia"/>
+          <w:rFonts w:ascii="Times New Roman" w:hAnsi="Times New Roman" w:cs="Times New Roman"/>
           <w:szCs w:val="21"/>
         </w:rPr>
       </w:pPr>
@@ -644,14 +799,14 @@
         <w:tblLook w:val="04A0" w:firstRow="1" w:lastRow="0" w:firstColumn="1" w:lastColumn="0" w:noHBand="0" w:noVBand="1"/>
       </w:tblPr>
       <w:tblGrid>
-        <w:gridCol w:w="2840"/>
-        <w:gridCol w:w="2841"/>
-        <w:gridCol w:w="2841"/>
+        <w:gridCol w:w="1101"/>
+        <w:gridCol w:w="4628"/>
+        <w:gridCol w:w="2793"/>
       </w:tblGrid>
       <w:tr>
         <w:tc>
           <w:tcPr>
-            <w:tcW w:w="2840" w:type="dxa"/>
+            <w:tcW w:w="1101" w:type="dxa"/>
           </w:tcPr>
           <w:p>
             <w:pPr>
@@ -671,7 +826,7 @@
         </w:tc>
         <w:tc>
           <w:tcPr>
-            <w:tcW w:w="2841" w:type="dxa"/>
+            <w:tcW w:w="4628" w:type="dxa"/>
           </w:tcPr>
           <w:p>
             <w:pPr>
@@ -691,7 +846,7 @@
         </w:tc>
         <w:tc>
           <w:tcPr>
-            <w:tcW w:w="2841" w:type="dxa"/>
+            <w:tcW w:w="2793" w:type="dxa"/>
           </w:tcPr>
           <w:p>
             <w:pPr>
@@ -720,33 +875,98 @@
       <w:tr>
         <w:tc>
           <w:tcPr>
-            <w:tcW w:w="2840" w:type="dxa"/>
-          </w:tcPr>
-          <w:p>
-            <w:pPr>
-              <w:rPr>
-                <w:rFonts w:ascii="Times New Roman" w:hAnsi="Times New Roman" w:cs="Times New Roman"/>
-                <w:szCs w:val="21"/>
-              </w:rPr>
-            </w:pPr>
-          </w:p>
-        </w:tc>
-        <w:tc>
-          <w:tcPr>
-            <w:tcW w:w="2841" w:type="dxa"/>
-          </w:tcPr>
-          <w:p>
-            <w:pPr>
-              <w:rPr>
-                <w:rFonts w:ascii="Times New Roman" w:hAnsi="Times New Roman" w:cs="Times New Roman"/>
-                <w:szCs w:val="21"/>
-              </w:rPr>
-            </w:pPr>
-          </w:p>
-        </w:tc>
-        <w:tc>
-          <w:tcPr>
-            <w:tcW w:w="2841" w:type="dxa"/>
+            <w:tcW w:w="1101" w:type="dxa"/>
+          </w:tcPr>
+          <w:p>
+            <w:pPr>
+              <w:rPr>
+                <w:rFonts w:ascii="Times New Roman" w:hAnsi="Times New Roman" w:cs="Times New Roman"/>
+                <w:szCs w:val="21"/>
+              </w:rPr>
+            </w:pPr>
+            <w:r>
+              <w:rPr>
+                <w:rFonts w:ascii="Times New Roman" w:hAnsi="Times New Roman" w:cs="Times New Roman" w:hint="eastAsia"/>
+                <w:szCs w:val="21"/>
+              </w:rPr>
+              <w:t>2</w:t>
+            </w:r>
+            <w:r>
+              <w:rPr>
+                <w:rFonts w:ascii="Times New Roman" w:hAnsi="Times New Roman" w:cs="Times New Roman"/>
+                <w:szCs w:val="21"/>
+              </w:rPr>
+              <w:t>3</w:t>
+            </w:r>
+            <w:r>
+              <w:rPr>
+                <w:rFonts w:ascii="Times New Roman" w:hAnsi="Times New Roman" w:cs="Times New Roman" w:hint="eastAsia"/>
+                <w:szCs w:val="21"/>
+              </w:rPr>
+              <w:t>、</w:t>
+            </w:r>
+            <w:r>
+              <w:rPr>
+                <w:rFonts w:ascii="Times New Roman" w:hAnsi="Times New Roman" w:cs="Times New Roman" w:hint="eastAsia"/>
+                <w:szCs w:val="21"/>
+              </w:rPr>
+              <w:t>4</w:t>
+            </w:r>
+            <w:r>
+              <w:rPr>
+                <w:rFonts w:ascii="Times New Roman" w:hAnsi="Times New Roman" w:cs="Times New Roman"/>
+                <w:szCs w:val="21"/>
+              </w:rPr>
+              <w:t>0</w:t>
+            </w:r>
+          </w:p>
+        </w:tc>
+        <w:tc>
+          <w:tcPr>
+            <w:tcW w:w="4628" w:type="dxa"/>
+          </w:tcPr>
+          <w:p>
+            <w:pPr>
+              <w:rPr>
+                <w:rFonts w:ascii="Times New Roman" w:hAnsi="Times New Roman" w:cs="Times New Roman"/>
+                <w:szCs w:val="21"/>
+              </w:rPr>
+            </w:pPr>
+            <w:r>
+              <w:rPr>
+                <w:rFonts w:ascii="Times New Roman" w:hAnsi="Times New Roman" w:cs="Times New Roman" w:hint="eastAsia"/>
+                <w:szCs w:val="21"/>
+              </w:rPr>
+              <w:t>调用</w:t>
+            </w:r>
+            <w:proofErr w:type="spellStart"/>
+            <w:r>
+              <w:rPr>
+                <w:rFonts w:ascii="Times New Roman" w:hAnsi="Times New Roman" w:cs="Times New Roman" w:hint="eastAsia"/>
+                <w:szCs w:val="21"/>
+              </w:rPr>
+              <w:t>c</w:t>
+            </w:r>
+            <w:r>
+              <w:rPr>
+                <w:rFonts w:ascii="Times New Roman" w:hAnsi="Times New Roman" w:cs="Times New Roman"/>
+                <w:szCs w:val="21"/>
+              </w:rPr>
+              <w:t>omputePointMomentInvariants</w:t>
+            </w:r>
+            <w:proofErr w:type="spellEnd"/>
+            <w:r>
+              <w:rPr>
+                <w:rFonts w:ascii="Times New Roman" w:hAnsi="Times New Roman" w:cs="Times New Roman" w:hint="eastAsia"/>
+                <w:szCs w:val="21"/>
+              </w:rPr>
+              <w:t>接口</w:t>
+            </w:r>
+          </w:p>
+        </w:tc>
+        <w:tc>
+          <w:tcPr>
+            <w:tcW w:w="2793" w:type="dxa"/>
           </w:tcPr>
           <w:p>
             <w:pPr>
@@ -761,33 +981,33 @@
       <w:tr>
         <w:tc>
           <w:tcPr>
-            <w:tcW w:w="2840" w:type="dxa"/>
-          </w:tcPr>
-          <w:p>
-            <w:pPr>
-              <w:rPr>
-                <w:rFonts w:ascii="Times New Roman" w:hAnsi="Times New Roman" w:cs="Times New Roman"/>
-                <w:szCs w:val="21"/>
-              </w:rPr>
-            </w:pPr>
-          </w:p>
-        </w:tc>
-        <w:tc>
-          <w:tcPr>
-            <w:tcW w:w="2841" w:type="dxa"/>
-          </w:tcPr>
-          <w:p>
-            <w:pPr>
-              <w:rPr>
-                <w:rFonts w:ascii="Times New Roman" w:hAnsi="Times New Roman" w:cs="Times New Roman"/>
-                <w:szCs w:val="21"/>
-              </w:rPr>
-            </w:pPr>
-          </w:p>
-        </w:tc>
-        <w:tc>
-          <w:tcPr>
-            <w:tcW w:w="2841" w:type="dxa"/>
+            <w:tcW w:w="1101" w:type="dxa"/>
+          </w:tcPr>
+          <w:p>
+            <w:pPr>
+              <w:rPr>
+                <w:rFonts w:ascii="Times New Roman" w:hAnsi="Times New Roman" w:cs="Times New Roman"/>
+                <w:szCs w:val="21"/>
+              </w:rPr>
+            </w:pPr>
+          </w:p>
+        </w:tc>
+        <w:tc>
+          <w:tcPr>
+            <w:tcW w:w="4628" w:type="dxa"/>
+          </w:tcPr>
+          <w:p>
+            <w:pPr>
+              <w:rPr>
+                <w:rFonts w:ascii="Times New Roman" w:hAnsi="Times New Roman" w:cs="Times New Roman"/>
+                <w:szCs w:val="21"/>
+              </w:rPr>
+            </w:pPr>
+          </w:p>
+        </w:tc>
+        <w:tc>
+          <w:tcPr>
+            <w:tcW w:w="2793" w:type="dxa"/>
           </w:tcPr>
           <w:p>
             <w:pPr>
@@ -802,33 +1022,33 @@
       <w:tr>
         <w:tc>
           <w:tcPr>
-            <w:tcW w:w="2840" w:type="dxa"/>
-          </w:tcPr>
-          <w:p>
-            <w:pPr>
-              <w:rPr>
-                <w:rFonts w:ascii="Times New Roman" w:hAnsi="Times New Roman" w:cs="Times New Roman"/>
-                <w:szCs w:val="21"/>
-              </w:rPr>
-            </w:pPr>
-          </w:p>
-        </w:tc>
-        <w:tc>
-          <w:tcPr>
-            <w:tcW w:w="2841" w:type="dxa"/>
-          </w:tcPr>
-          <w:p>
-            <w:pPr>
-              <w:rPr>
-                <w:rFonts w:ascii="Times New Roman" w:hAnsi="Times New Roman" w:cs="Times New Roman"/>
-                <w:szCs w:val="21"/>
-              </w:rPr>
-            </w:pPr>
-          </w:p>
-        </w:tc>
-        <w:tc>
-          <w:tcPr>
-            <w:tcW w:w="2841" w:type="dxa"/>
+            <w:tcW w:w="1101" w:type="dxa"/>
+          </w:tcPr>
+          <w:p>
+            <w:pPr>
+              <w:rPr>
+                <w:rFonts w:ascii="Times New Roman" w:hAnsi="Times New Roman" w:cs="Times New Roman"/>
+                <w:szCs w:val="21"/>
+              </w:rPr>
+            </w:pPr>
+          </w:p>
+        </w:tc>
+        <w:tc>
+          <w:tcPr>
+            <w:tcW w:w="4628" w:type="dxa"/>
+          </w:tcPr>
+          <w:p>
+            <w:pPr>
+              <w:rPr>
+                <w:rFonts w:ascii="Times New Roman" w:hAnsi="Times New Roman" w:cs="Times New Roman"/>
+                <w:szCs w:val="21"/>
+              </w:rPr>
+            </w:pPr>
+          </w:p>
+        </w:tc>
+        <w:tc>
+          <w:tcPr>
+            <w:tcW w:w="2793" w:type="dxa"/>
           </w:tcPr>
           <w:p>
             <w:pPr>
@@ -843,33 +1063,33 @@
       <w:tr>
         <w:tc>
           <w:tcPr>
-            <w:tcW w:w="2840" w:type="dxa"/>
-          </w:tcPr>
-          <w:p>
-            <w:pPr>
-              <w:rPr>
-                <w:rFonts w:ascii="Times New Roman" w:hAnsi="Times New Roman" w:cs="Times New Roman"/>
-                <w:szCs w:val="21"/>
-              </w:rPr>
-            </w:pPr>
-          </w:p>
-        </w:tc>
-        <w:tc>
-          <w:tcPr>
-            <w:tcW w:w="2841" w:type="dxa"/>
-          </w:tcPr>
-          <w:p>
-            <w:pPr>
-              <w:rPr>
-                <w:rFonts w:ascii="Times New Roman" w:hAnsi="Times New Roman" w:cs="Times New Roman"/>
-                <w:szCs w:val="21"/>
-              </w:rPr>
-            </w:pPr>
-          </w:p>
-        </w:tc>
-        <w:tc>
-          <w:tcPr>
-            <w:tcW w:w="2841" w:type="dxa"/>
+            <w:tcW w:w="1101" w:type="dxa"/>
+          </w:tcPr>
+          <w:p>
+            <w:pPr>
+              <w:rPr>
+                <w:rFonts w:ascii="Times New Roman" w:hAnsi="Times New Roman" w:cs="Times New Roman"/>
+                <w:szCs w:val="21"/>
+              </w:rPr>
+            </w:pPr>
+          </w:p>
+        </w:tc>
+        <w:tc>
+          <w:tcPr>
+            <w:tcW w:w="4628" w:type="dxa"/>
+          </w:tcPr>
+          <w:p>
+            <w:pPr>
+              <w:rPr>
+                <w:rFonts w:ascii="Times New Roman" w:hAnsi="Times New Roman" w:cs="Times New Roman"/>
+                <w:szCs w:val="21"/>
+              </w:rPr>
+            </w:pPr>
+          </w:p>
+        </w:tc>
+        <w:tc>
+          <w:tcPr>
+            <w:tcW w:w="2793" w:type="dxa"/>
           </w:tcPr>
           <w:p>
             <w:pPr>
@@ -897,6 +1117,44 @@
     </w:sectPr>
   </w:body>
 </w:document>
+</file>
+
+<file path=word/endnotes.xml><?xml version="1.0" encoding="utf-8"?>
+<w:endnotes xmlns:wpc="http://schemas.microsoft.com/office/word/2010/wordprocessingCanvas" xmlns:cx="http://schemas.microsoft.com/office/drawing/2014/chartex" xmlns:cx1="http://schemas.microsoft.com/office/drawing/2015/9/8/chartex" xmlns:cx2="http://schemas.microsoft.com/office/drawing/2015/10/21/chartex" xmlns:cx3="http://schemas.microsoft.com/office/drawing/2016/5/9/chartex" xmlns:cx4="http://schemas.microsoft.com/office/drawing/2016/5/10/chartex" xmlns:cx5="http://schemas.microsoft.com/office/drawing/2016/5/11/chartex" xmlns:cx6="http://schemas.microsoft.com/office/drawing/2016/5/12/chartex" xmlns:cx7="http://schemas.microsoft.com/office/drawing/2016/5/13/chartex" xmlns:cx8="http://schemas.microsoft.com/office/drawing/2016/5/14/chartex" xmlns:mc="http://schemas.openxmlformats.org/markup-compatibility/2006" xmlns:aink="http://schemas.microsoft.com/office/drawing/2016/ink" xmlns:am3d="http://schemas.microsoft.com/office/drawing/2017/model3d" xmlns:o="urn:schemas-microsoft-com:office:office" xmlns:r="http://schemas.openxmlformats.org/officeDocument/2006/relationships" xmlns:m="http://schemas.openxmlformats.org/officeDocument/2006/math" xmlns:v="urn:schemas-microsoft-com:vml" xmlns:wp14="http://schemas.microsoft.com/office/word/2010/wordprocessingDrawing" xmlns:wp="http://schemas.openxmlformats.org/drawingml/2006/wordprocessingDrawing" xmlns:w10="urn:schemas-microsoft-com:office:word" xmlns:w="http://schemas.openxmlformats.org/wordprocessingml/2006/main" xmlns:w14="http://schemas.microsoft.com/office/word/2010/wordml" xmlns:w15="http://schemas.microsoft.com/office/word/2012/wordml" xmlns:w16cex="http://schemas.microsoft.com/office/word/2018/wordml/cex" xmlns:w16cid="http://schemas.microsoft.com/office/word/2016/wordml/cid" xmlns:w16="http://schemas.microsoft.com/office/word/2018/wordml" xmlns:w16sdtdh="http://schemas.microsoft.com/office/word/2020/wordml/sdtdatahash" xmlns:w16se="http://schemas.microsoft.com/office/word/2015/wordml/symex" xmlns:wpg="http://schemas.microsoft.com/office/word/2010/wordprocessingGroup" xmlns:wpi="http://schemas.microsoft.com/office/word/2010/wordprocessingInk" xmlns:wne="http://schemas.microsoft.com/office/word/2006/wordml" xmlns:wps="http://schemas.microsoft.com/office/word/2010/wordprocessingShape" mc:Ignorable="w14 w15 w16se w16cid w16 w16cex w16sdtdh wp14">
+  <w:endnote w:type="separator" w:id="-1">
+    <w:p>
+      <w:r>
+        <w:separator/>
+      </w:r>
+    </w:p>
+  </w:endnote>
+  <w:endnote w:type="continuationSeparator" w:id="0">
+    <w:p>
+      <w:r>
+        <w:continuationSeparator/>
+      </w:r>
+    </w:p>
+  </w:endnote>
+</w:endnotes>
+</file>
+
+<file path=word/footnotes.xml><?xml version="1.0" encoding="utf-8"?>
+<w:footnotes xmlns:wpc="http://schemas.microsoft.com/office/word/2010/wordprocessingCanvas" xmlns:cx="http://schemas.microsoft.com/office/drawing/2014/chartex" xmlns:cx1="http://schemas.microsoft.com/office/drawing/2015/9/8/chartex" xmlns:cx2="http://schemas.microsoft.com/office/drawing/2015/10/21/chartex" xmlns:cx3="http://schemas.microsoft.com/office/drawing/2016/5/9/chartex" xmlns:cx4="http://schemas.microsoft.com/office/drawing/2016/5/10/chartex" xmlns:cx5="http://schemas.microsoft.com/office/drawing/2016/5/11/chartex" xmlns:cx6="http://schemas.microsoft.com/office/drawing/2016/5/12/chartex" xmlns:cx7="http://schemas.microsoft.com/office/drawing/2016/5/13/chartex" xmlns:cx8="http://schemas.microsoft.com/office/drawing/2016/5/14/chartex" xmlns:mc="http://schemas.openxmlformats.org/markup-compatibility/2006" xmlns:aink="http://schemas.microsoft.com/office/drawing/2016/ink" xmlns:am3d="http://schemas.microsoft.com/office/drawing/2017/model3d" xmlns:o="urn:schemas-microsoft-com:office:office" xmlns:r="http://schemas.openxmlformats.org/officeDocument/2006/relationships" xmlns:m="http://schemas.openxmlformats.org/officeDocument/2006/math" xmlns:v="urn:schemas-microsoft-com:vml" xmlns:wp14="http://schemas.microsoft.com/office/word/2010/wordprocessingDrawing" xmlns:wp="http://schemas.openxmlformats.org/drawingml/2006/wordprocessingDrawing" xmlns:w10="urn:schemas-microsoft-com:office:word" xmlns:w="http://schemas.openxmlformats.org/wordprocessingml/2006/main" xmlns:w14="http://schemas.microsoft.com/office/word/2010/wordml" xmlns:w15="http://schemas.microsoft.com/office/word/2012/wordml" xmlns:w16cex="http://schemas.microsoft.com/office/word/2018/wordml/cex" xmlns:w16cid="http://schemas.microsoft.com/office/word/2016/wordml/cid" xmlns:w16="http://schemas.microsoft.com/office/word/2018/wordml" xmlns:w16sdtdh="http://schemas.microsoft.com/office/word/2020/wordml/sdtdatahash" xmlns:w16se="http://schemas.microsoft.com/office/word/2015/wordml/symex" xmlns:wpg="http://schemas.microsoft.com/office/word/2010/wordprocessingGroup" xmlns:wpi="http://schemas.microsoft.com/office/word/2010/wordprocessingInk" xmlns:wne="http://schemas.microsoft.com/office/word/2006/wordml" xmlns:wps="http://schemas.microsoft.com/office/word/2010/wordprocessingShape" mc:Ignorable="w14 w15 w16se w16cid w16 w16cex w16sdtdh wp14">
+  <w:footnote w:type="separator" w:id="-1">
+    <w:p>
+      <w:r>
+        <w:separator/>
+      </w:r>
+    </w:p>
+  </w:footnote>
+  <w:footnote w:type="continuationSeparator" w:id="0">
+    <w:p>
+      <w:r>
+        <w:continuationSeparator/>
+      </w:r>
+    </w:p>
+  </w:footnote>
+</w:footnotes>
 </file>
 
 <file path=word/styles.xml><?xml version="1.0" encoding="utf-8"?>
@@ -1273,6 +1531,67 @@
       </w:tblBorders>
     </w:tblPr>
   </w:style>
+  <w:style w:type="paragraph" w:styleId="a5">
+    <w:name w:val="header"/>
+    <w:basedOn w:val="a"/>
+    <w:link w:val="a6"/>
+    <w:rsid w:val="00FC6732"/>
+    <w:pPr>
+      <w:pBdr>
+        <w:bottom w:val="single" w:sz="6" w:space="1" w:color="auto"/>
+      </w:pBdr>
+      <w:tabs>
+        <w:tab w:val="center" w:pos="4153"/>
+        <w:tab w:val="right" w:pos="8306"/>
+      </w:tabs>
+      <w:snapToGrid w:val="0"/>
+      <w:jc w:val="center"/>
+    </w:pPr>
+    <w:rPr>
+      <w:sz w:val="18"/>
+      <w:szCs w:val="18"/>
+    </w:rPr>
+  </w:style>
+  <w:style w:type="character" w:customStyle="1" w:styleId="a6">
+    <w:name w:val="页眉 字符"/>
+    <w:basedOn w:val="a0"/>
+    <w:link w:val="a5"/>
+    <w:rsid w:val="00FC6732"/>
+    <w:rPr>
+      <w:kern w:val="2"/>
+      <w:sz w:val="18"/>
+      <w:szCs w:val="18"/>
+    </w:rPr>
+  </w:style>
+  <w:style w:type="paragraph" w:styleId="a7">
+    <w:name w:val="footer"/>
+    <w:basedOn w:val="a"/>
+    <w:link w:val="a8"/>
+    <w:rsid w:val="00FC6732"/>
+    <w:pPr>
+      <w:tabs>
+        <w:tab w:val="center" w:pos="4153"/>
+        <w:tab w:val="right" w:pos="8306"/>
+      </w:tabs>
+      <w:snapToGrid w:val="0"/>
+      <w:jc w:val="left"/>
+    </w:pPr>
+    <w:rPr>
+      <w:sz w:val="18"/>
+      <w:szCs w:val="18"/>
+    </w:rPr>
+  </w:style>
+  <w:style w:type="character" w:customStyle="1" w:styleId="a8">
+    <w:name w:val="页脚 字符"/>
+    <w:basedOn w:val="a0"/>
+    <w:link w:val="a7"/>
+    <w:rsid w:val="00FC6732"/>
+    <w:rPr>
+      <w:kern w:val="2"/>
+      <w:sz w:val="18"/>
+      <w:szCs w:val="18"/>
+    </w:rPr>
+  </w:style>
 </w:styles>
 </file>
 

</xml_diff>